<commit_message>
Update Rundown of #PilandoAndoPaLaU – UTP V2.0.docx
</commit_message>
<xml_diff>
--- a/Administrative Documents/Rundown of #PilandoAndoPaLaU – UTP V2.0.docx
+++ b/Administrative Documents/Rundown of #PilandoAndoPaLaU – UTP V2.0.docx
@@ -15,7 +15,6 @@
           <w:lang w:val="es-PA"/>
         </w:rPr>
       </w:pPr>
-      <w:proofErr w:type="spellStart"/>
       <w:r>
         <w:rPr>
           <w:rFonts w:ascii="Arial" w:hAnsi="Arial" w:cs="Arial"/>
@@ -27,7 +26,6 @@
         </w:rPr>
         <w:t>Rundown</w:t>
       </w:r>
-      <w:proofErr w:type="spellEnd"/>
       <w:r>
         <w:rPr>
           <w:rFonts w:ascii="Arial" w:hAnsi="Arial" w:cs="Arial"/>
@@ -364,18 +362,7 @@
           <w:szCs w:val="24"/>
           <w:lang w:val="es-PA"/>
         </w:rPr>
-        <w:t>Sesión #</w:t>
-      </w:r>
-      <w:r>
-        <w:rPr>
-          <w:rFonts w:ascii="Arial" w:hAnsi="Arial" w:cs="Arial"/>
-          <w:b/>
-          <w:bCs/>
-          <w:sz w:val="24"/>
-          <w:szCs w:val="24"/>
-          <w:lang w:val="es-PA"/>
-        </w:rPr>
-        <w:t>2</w:t>
+        <w:t>Sesión #2</w:t>
       </w:r>
       <w:r>
         <w:rPr>
@@ -411,18 +398,7 @@
           <w:szCs w:val="24"/>
           <w:lang w:val="es-PA"/>
         </w:rPr>
-        <w:t>Sesión #</w:t>
-      </w:r>
-      <w:r>
-        <w:rPr>
-          <w:rFonts w:ascii="Arial" w:hAnsi="Arial" w:cs="Arial"/>
-          <w:b/>
-          <w:bCs/>
-          <w:sz w:val="24"/>
-          <w:szCs w:val="24"/>
-          <w:lang w:val="es-PA"/>
-        </w:rPr>
-        <w:t>3</w:t>
+        <w:t>Sesión #3</w:t>
       </w:r>
       <w:r>
         <w:rPr>
@@ -458,18 +434,7 @@
           <w:szCs w:val="24"/>
           <w:lang w:val="es-PA"/>
         </w:rPr>
-        <w:t>Sesión #</w:t>
-      </w:r>
-      <w:r>
-        <w:rPr>
-          <w:rFonts w:ascii="Arial" w:hAnsi="Arial" w:cs="Arial"/>
-          <w:b/>
-          <w:bCs/>
-          <w:sz w:val="24"/>
-          <w:szCs w:val="24"/>
-          <w:lang w:val="es-PA"/>
-        </w:rPr>
-        <w:t>4</w:t>
+        <w:t>Sesión #4</w:t>
       </w:r>
       <w:r>
         <w:rPr>
@@ -1047,27 +1012,7 @@
                 <w:szCs w:val="24"/>
                 <w:lang w:val="es-PA"/>
               </w:rPr>
-              <w:t xml:space="preserve">Ing. </w:t>
-            </w:r>
-            <w:proofErr w:type="spellStart"/>
-            <w:r>
-              <w:rPr>
-                <w:rFonts w:ascii="Arial" w:hAnsi="Arial" w:cs="Arial"/>
-                <w:sz w:val="24"/>
-                <w:szCs w:val="24"/>
-                <w:lang w:val="es-PA"/>
-              </w:rPr>
-              <w:t>Migdonio</w:t>
-            </w:r>
-            <w:proofErr w:type="spellEnd"/>
-            <w:r>
-              <w:rPr>
-                <w:rFonts w:ascii="Arial" w:hAnsi="Arial" w:cs="Arial"/>
-                <w:sz w:val="24"/>
-                <w:szCs w:val="24"/>
-                <w:lang w:val="es-PA"/>
-              </w:rPr>
-              <w:t xml:space="preserve"> González</w:t>
+              <w:t>Ing. Migdonio González</w:t>
             </w:r>
           </w:p>
         </w:tc>
@@ -1470,25 +1415,7 @@
           <w:szCs w:val="24"/>
           <w:lang w:val="es-PA"/>
         </w:rPr>
-        <w:t xml:space="preserve">Se requiere que la totalidad de los </w:t>
-      </w:r>
-      <w:r>
-        <w:rPr>
-          <w:rFonts w:ascii="Arial" w:hAnsi="Arial" w:cs="Arial"/>
-          <w:sz w:val="24"/>
-          <w:szCs w:val="24"/>
-          <w:lang w:val="es-PA"/>
-        </w:rPr>
-        <w:t>tutores</w:t>
-      </w:r>
-      <w:r>
-        <w:rPr>
-          <w:rFonts w:ascii="Arial" w:hAnsi="Arial" w:cs="Arial"/>
-          <w:sz w:val="24"/>
-          <w:szCs w:val="24"/>
-          <w:lang w:val="es-PA"/>
-        </w:rPr>
-        <w:t xml:space="preserve"> participantes en #PilandoAndoPaLaU – UTP V2.0 hagan esta prueba por motivos científicos.</w:t>
+        <w:t>Se requiere que la totalidad de los tutores participantes en #PilandoAndoPaLaU – UTP V2.0 hagan esta prueba por motivos científicos.</w:t>
       </w:r>
     </w:p>
     <w:p>
@@ -1550,7 +1477,18 @@
           <w:lang w:val="es-PA"/>
         </w:rPr>
         <w:lastRenderedPageBreak/>
-        <w:t>Estructura de la Sesión #1</w:t>
+        <w:t>Rundown |</w:t>
+      </w:r>
+      <w:r>
+        <w:rPr>
+          <w:rFonts w:ascii="Arial" w:hAnsi="Arial" w:cs="Arial"/>
+          <w:b/>
+          <w:bCs/>
+          <w:sz w:val="26"/>
+          <w:szCs w:val="26"/>
+          <w:lang w:val="es-PA"/>
+        </w:rPr>
+        <w:t xml:space="preserve"> Sesión #1</w:t>
       </w:r>
     </w:p>
     <w:tbl>
@@ -1684,83 +1622,60 @@
                 <w:szCs w:val="24"/>
                 <w:lang w:val="es-PA"/>
               </w:rPr>
-              <w:t>9:00am – 9:</w:t>
-            </w:r>
-            <w:r>
-              <w:rPr>
-                <w:rFonts w:ascii="Arial" w:hAnsi="Arial" w:cs="Arial"/>
-                <w:b/>
-                <w:bCs/>
-                <w:sz w:val="24"/>
-                <w:szCs w:val="24"/>
-                <w:lang w:val="es-PA"/>
-              </w:rPr>
-              <w:t>05</w:t>
-            </w:r>
-            <w:r>
-              <w:rPr>
-                <w:rFonts w:ascii="Arial" w:hAnsi="Arial" w:cs="Arial"/>
-                <w:b/>
-                <w:bCs/>
-                <w:sz w:val="24"/>
-                <w:szCs w:val="24"/>
-                <w:lang w:val="es-PA"/>
-              </w:rPr>
-              <w:t>am</w:t>
-            </w:r>
-          </w:p>
-        </w:tc>
-        <w:tc>
-          <w:tcPr>
-            <w:tcW w:w="3117" w:type="dxa"/>
-            <w:vAlign w:val="center"/>
-          </w:tcPr>
-          <w:p>
-            <w:pPr>
-              <w:spacing w:line="360" w:lineRule="auto"/>
-              <w:jc w:val="center"/>
-              <w:rPr>
-                <w:rFonts w:ascii="Arial" w:hAnsi="Arial" w:cs="Arial"/>
-                <w:sz w:val="24"/>
-                <w:szCs w:val="24"/>
-                <w:lang w:val="es-PA"/>
-              </w:rPr>
-            </w:pPr>
-            <w:r>
-              <w:rPr>
-                <w:rFonts w:ascii="Arial" w:hAnsi="Arial" w:cs="Arial"/>
-                <w:sz w:val="24"/>
-                <w:szCs w:val="24"/>
-                <w:lang w:val="es-PA"/>
-              </w:rPr>
-              <w:t>Palabras de Bienvenida por la Fundación Ayudinga</w:t>
-            </w:r>
-          </w:p>
-        </w:tc>
-        <w:tc>
-          <w:tcPr>
-            <w:tcW w:w="3117" w:type="dxa"/>
-            <w:vAlign w:val="center"/>
-          </w:tcPr>
-          <w:p>
-            <w:pPr>
-              <w:spacing w:line="360" w:lineRule="auto"/>
-              <w:jc w:val="center"/>
-              <w:rPr>
-                <w:rFonts w:ascii="Arial" w:hAnsi="Arial" w:cs="Arial"/>
-                <w:sz w:val="24"/>
-                <w:szCs w:val="24"/>
-                <w:lang w:val="es-PA"/>
-              </w:rPr>
-            </w:pPr>
-            <w:r>
-              <w:rPr>
-                <w:rFonts w:ascii="Arial" w:hAnsi="Arial" w:cs="Arial"/>
-                <w:sz w:val="24"/>
-                <w:szCs w:val="24"/>
-                <w:lang w:val="es-PA"/>
-              </w:rPr>
-              <w:t>Johel Heraclio Batista Cárdenas</w:t>
+              <w:t>8:30am – 9:00am</w:t>
+            </w:r>
+          </w:p>
+        </w:tc>
+        <w:tc>
+          <w:tcPr>
+            <w:tcW w:w="3117" w:type="dxa"/>
+            <w:vAlign w:val="center"/>
+          </w:tcPr>
+          <w:p>
+            <w:pPr>
+              <w:spacing w:line="360" w:lineRule="auto"/>
+              <w:rPr>
+                <w:rFonts w:ascii="Arial" w:hAnsi="Arial" w:cs="Arial"/>
+                <w:sz w:val="24"/>
+                <w:szCs w:val="24"/>
+                <w:lang w:val="es-PA"/>
+              </w:rPr>
+            </w:pPr>
+            <w:r>
+              <w:rPr>
+                <w:rFonts w:ascii="Arial" w:hAnsi="Arial" w:cs="Arial"/>
+                <w:sz w:val="24"/>
+                <w:szCs w:val="24"/>
+                <w:lang w:val="es-PA"/>
+              </w:rPr>
+              <w:t>Recepción y Acomodación de Estudiantes y Tutores</w:t>
+            </w:r>
+          </w:p>
+        </w:tc>
+        <w:tc>
+          <w:tcPr>
+            <w:tcW w:w="3117" w:type="dxa"/>
+            <w:vAlign w:val="center"/>
+          </w:tcPr>
+          <w:p>
+            <w:pPr>
+              <w:spacing w:line="360" w:lineRule="auto"/>
+              <w:jc w:val="center"/>
+              <w:rPr>
+                <w:rFonts w:ascii="Arial" w:hAnsi="Arial" w:cs="Arial"/>
+                <w:sz w:val="24"/>
+                <w:szCs w:val="24"/>
+                <w:lang w:val="es-PA"/>
+              </w:rPr>
+            </w:pPr>
+            <w:r>
+              <w:rPr>
+                <w:rFonts w:ascii="Arial" w:hAnsi="Arial" w:cs="Arial"/>
+                <w:sz w:val="24"/>
+                <w:szCs w:val="24"/>
+                <w:lang w:val="es-PA"/>
+              </w:rPr>
+              <w:t>Todo el Equipo</w:t>
             </w:r>
           </w:p>
         </w:tc>
@@ -1793,61 +1708,61 @@
                 <w:szCs w:val="24"/>
                 <w:lang w:val="es-PA"/>
               </w:rPr>
-              <w:t>9:05am – 9:10am</w:t>
-            </w:r>
-          </w:p>
-        </w:tc>
-        <w:tc>
-          <w:tcPr>
-            <w:tcW w:w="3117" w:type="dxa"/>
-            <w:vAlign w:val="center"/>
-          </w:tcPr>
-          <w:p>
-            <w:pPr>
-              <w:spacing w:line="360" w:lineRule="auto"/>
-              <w:jc w:val="center"/>
-              <w:rPr>
-                <w:rFonts w:ascii="Arial" w:hAnsi="Arial" w:cs="Arial"/>
-                <w:sz w:val="24"/>
-                <w:szCs w:val="24"/>
-                <w:lang w:val="es-PA"/>
-              </w:rPr>
-            </w:pPr>
-            <w:r>
-              <w:rPr>
-                <w:rFonts w:ascii="Arial" w:hAnsi="Arial" w:cs="Arial"/>
-                <w:sz w:val="24"/>
-                <w:szCs w:val="24"/>
-                <w:lang w:val="es-PA"/>
-              </w:rPr>
-              <w:t>Palabras de Bienvenida por el Canal de Panamá</w:t>
-            </w:r>
-          </w:p>
-        </w:tc>
-        <w:tc>
-          <w:tcPr>
-            <w:tcW w:w="3117" w:type="dxa"/>
-            <w:vAlign w:val="center"/>
-          </w:tcPr>
-          <w:p>
-            <w:pPr>
-              <w:spacing w:line="360" w:lineRule="auto"/>
-              <w:jc w:val="center"/>
-              <w:rPr>
-                <w:rFonts w:ascii="Arial" w:hAnsi="Arial" w:cs="Arial"/>
-                <w:sz w:val="24"/>
-                <w:szCs w:val="24"/>
-                <w:lang w:val="es-PA"/>
-              </w:rPr>
-            </w:pPr>
-            <w:r>
-              <w:rPr>
-                <w:rFonts w:ascii="Arial" w:hAnsi="Arial" w:cs="Arial"/>
-                <w:sz w:val="24"/>
-                <w:szCs w:val="24"/>
-                <w:lang w:val="es-PA"/>
-              </w:rPr>
-              <w:t>Alexis Espino/Eda Soto</w:t>
+              <w:t>9:00am – 9:10am</w:t>
+            </w:r>
+          </w:p>
+        </w:tc>
+        <w:tc>
+          <w:tcPr>
+            <w:tcW w:w="3117" w:type="dxa"/>
+            <w:vAlign w:val="center"/>
+          </w:tcPr>
+          <w:p>
+            <w:pPr>
+              <w:spacing w:line="360" w:lineRule="auto"/>
+              <w:jc w:val="center"/>
+              <w:rPr>
+                <w:rFonts w:ascii="Arial" w:hAnsi="Arial" w:cs="Arial"/>
+                <w:sz w:val="24"/>
+                <w:szCs w:val="24"/>
+                <w:lang w:val="es-PA"/>
+              </w:rPr>
+            </w:pPr>
+            <w:r>
+              <w:rPr>
+                <w:rFonts w:ascii="Arial" w:hAnsi="Arial" w:cs="Arial"/>
+                <w:sz w:val="24"/>
+                <w:szCs w:val="24"/>
+                <w:lang w:val="es-PA"/>
+              </w:rPr>
+              <w:t>Foto Grupal por la ACP</w:t>
+            </w:r>
+          </w:p>
+        </w:tc>
+        <w:tc>
+          <w:tcPr>
+            <w:tcW w:w="3117" w:type="dxa"/>
+            <w:vAlign w:val="center"/>
+          </w:tcPr>
+          <w:p>
+            <w:pPr>
+              <w:spacing w:line="360" w:lineRule="auto"/>
+              <w:jc w:val="center"/>
+              <w:rPr>
+                <w:rFonts w:ascii="Arial" w:hAnsi="Arial" w:cs="Arial"/>
+                <w:sz w:val="24"/>
+                <w:szCs w:val="24"/>
+                <w:lang w:val="es-PA"/>
+              </w:rPr>
+            </w:pPr>
+            <w:r>
+              <w:rPr>
+                <w:rFonts w:ascii="Arial" w:hAnsi="Arial" w:cs="Arial"/>
+                <w:sz w:val="24"/>
+                <w:szCs w:val="24"/>
+                <w:lang w:val="es-PA"/>
+              </w:rPr>
+              <w:t>Todo el Equipo, incluyendo Estudiantes y Tutores</w:t>
             </w:r>
           </w:p>
         </w:tc>
@@ -1880,61 +1795,105 @@
                 <w:szCs w:val="24"/>
                 <w:lang w:val="es-PA"/>
               </w:rPr>
-              <w:t>9:10am – 10:45am</w:t>
-            </w:r>
-          </w:p>
-        </w:tc>
-        <w:tc>
-          <w:tcPr>
-            <w:tcW w:w="3117" w:type="dxa"/>
-            <w:vAlign w:val="center"/>
-          </w:tcPr>
-          <w:p>
-            <w:pPr>
-              <w:spacing w:line="360" w:lineRule="auto"/>
-              <w:jc w:val="center"/>
-              <w:rPr>
-                <w:rFonts w:ascii="Arial" w:hAnsi="Arial" w:cs="Arial"/>
-                <w:sz w:val="24"/>
-                <w:szCs w:val="24"/>
-                <w:lang w:val="es-PA"/>
-              </w:rPr>
-            </w:pPr>
-            <w:r>
-              <w:rPr>
-                <w:rFonts w:ascii="Arial" w:hAnsi="Arial" w:cs="Arial"/>
-                <w:sz w:val="24"/>
-                <w:szCs w:val="24"/>
-                <w:lang w:val="es-PA"/>
-              </w:rPr>
-              <w:t>Primera Parte de las Tutorías</w:t>
-            </w:r>
-          </w:p>
-        </w:tc>
-        <w:tc>
-          <w:tcPr>
-            <w:tcW w:w="3117" w:type="dxa"/>
-            <w:vAlign w:val="center"/>
-          </w:tcPr>
-          <w:p>
-            <w:pPr>
-              <w:spacing w:line="360" w:lineRule="auto"/>
-              <w:jc w:val="center"/>
-              <w:rPr>
-                <w:rFonts w:ascii="Arial" w:hAnsi="Arial" w:cs="Arial"/>
-                <w:sz w:val="24"/>
-                <w:szCs w:val="24"/>
-                <w:lang w:val="es-PA"/>
-              </w:rPr>
-            </w:pPr>
-            <w:r>
-              <w:rPr>
-                <w:rFonts w:ascii="Arial" w:hAnsi="Arial" w:cs="Arial"/>
-                <w:sz w:val="24"/>
-                <w:szCs w:val="24"/>
-                <w:lang w:val="es-PA"/>
-              </w:rPr>
-              <w:t>Todos los Estudiantes y Tutores</w:t>
+              <w:t>9</w:t>
+            </w:r>
+            <w:r>
+              <w:rPr>
+                <w:rFonts w:ascii="Arial" w:hAnsi="Arial" w:cs="Arial"/>
+                <w:b/>
+                <w:bCs/>
+                <w:sz w:val="24"/>
+                <w:szCs w:val="24"/>
+                <w:lang w:val="es-PA"/>
+              </w:rPr>
+              <w:t>:10</w:t>
+            </w:r>
+            <w:r>
+              <w:rPr>
+                <w:rFonts w:ascii="Arial" w:hAnsi="Arial" w:cs="Arial"/>
+                <w:b/>
+                <w:bCs/>
+                <w:sz w:val="24"/>
+                <w:szCs w:val="24"/>
+                <w:lang w:val="es-PA"/>
+              </w:rPr>
+              <w:t>– 9:</w:t>
+            </w:r>
+            <w:r>
+              <w:rPr>
+                <w:rFonts w:ascii="Arial" w:hAnsi="Arial" w:cs="Arial"/>
+                <w:b/>
+                <w:bCs/>
+                <w:sz w:val="24"/>
+                <w:szCs w:val="24"/>
+                <w:lang w:val="es-PA"/>
+              </w:rPr>
+              <w:t>15</w:t>
+            </w:r>
+            <w:r>
+              <w:rPr>
+                <w:rFonts w:ascii="Arial" w:hAnsi="Arial" w:cs="Arial"/>
+                <w:b/>
+                <w:bCs/>
+                <w:sz w:val="24"/>
+                <w:szCs w:val="24"/>
+                <w:lang w:val="es-PA"/>
+              </w:rPr>
+              <w:t>am</w:t>
+            </w:r>
+          </w:p>
+        </w:tc>
+        <w:tc>
+          <w:tcPr>
+            <w:tcW w:w="3117" w:type="dxa"/>
+            <w:vAlign w:val="center"/>
+          </w:tcPr>
+          <w:p>
+            <w:pPr>
+              <w:spacing w:line="360" w:lineRule="auto"/>
+              <w:jc w:val="center"/>
+              <w:rPr>
+                <w:rFonts w:ascii="Arial" w:hAnsi="Arial" w:cs="Arial"/>
+                <w:sz w:val="24"/>
+                <w:szCs w:val="24"/>
+                <w:lang w:val="es-PA"/>
+              </w:rPr>
+            </w:pPr>
+            <w:r>
+              <w:rPr>
+                <w:rFonts w:ascii="Arial" w:hAnsi="Arial" w:cs="Arial"/>
+                <w:sz w:val="24"/>
+                <w:szCs w:val="24"/>
+                <w:lang w:val="es-PA"/>
+              </w:rPr>
+              <w:t>Palabras de Bienvenida por la Fundación Ayudinga</w:t>
+            </w:r>
+          </w:p>
+        </w:tc>
+        <w:tc>
+          <w:tcPr>
+            <w:tcW w:w="3117" w:type="dxa"/>
+            <w:vAlign w:val="center"/>
+          </w:tcPr>
+          <w:p>
+            <w:pPr>
+              <w:spacing w:line="360" w:lineRule="auto"/>
+              <w:jc w:val="center"/>
+              <w:rPr>
+                <w:rFonts w:ascii="Arial" w:hAnsi="Arial" w:cs="Arial"/>
+                <w:sz w:val="24"/>
+                <w:szCs w:val="24"/>
+                <w:lang w:val="es-PA"/>
+              </w:rPr>
+            </w:pPr>
+            <w:r>
+              <w:rPr>
+                <w:rFonts w:ascii="Arial" w:hAnsi="Arial" w:cs="Arial"/>
+                <w:sz w:val="24"/>
+                <w:szCs w:val="24"/>
+                <w:lang w:val="es-PA"/>
+              </w:rPr>
+              <w:t>Johel Heraclio Batista Cárdenas</w:t>
             </w:r>
           </w:p>
         </w:tc>
@@ -1967,61 +1926,105 @@
                 <w:szCs w:val="24"/>
                 <w:lang w:val="es-PA"/>
               </w:rPr>
-              <w:t>10:45am – 11:00am</w:t>
-            </w:r>
-          </w:p>
-        </w:tc>
-        <w:tc>
-          <w:tcPr>
-            <w:tcW w:w="3117" w:type="dxa"/>
-            <w:vAlign w:val="center"/>
-          </w:tcPr>
-          <w:p>
-            <w:pPr>
-              <w:spacing w:line="360" w:lineRule="auto"/>
-              <w:jc w:val="center"/>
-              <w:rPr>
-                <w:rFonts w:ascii="Arial" w:hAnsi="Arial" w:cs="Arial"/>
-                <w:sz w:val="24"/>
-                <w:szCs w:val="24"/>
-                <w:lang w:val="es-PA"/>
-              </w:rPr>
-            </w:pPr>
-            <w:r>
-              <w:rPr>
-                <w:rFonts w:ascii="Arial" w:hAnsi="Arial" w:cs="Arial"/>
-                <w:sz w:val="24"/>
-                <w:szCs w:val="24"/>
-                <w:lang w:val="es-PA"/>
-              </w:rPr>
-              <w:t>Receso</w:t>
-            </w:r>
-          </w:p>
-        </w:tc>
-        <w:tc>
-          <w:tcPr>
-            <w:tcW w:w="3117" w:type="dxa"/>
-            <w:vAlign w:val="center"/>
-          </w:tcPr>
-          <w:p>
-            <w:pPr>
-              <w:spacing w:line="360" w:lineRule="auto"/>
-              <w:jc w:val="center"/>
-              <w:rPr>
-                <w:rFonts w:ascii="Arial" w:hAnsi="Arial" w:cs="Arial"/>
-                <w:sz w:val="24"/>
-                <w:szCs w:val="24"/>
-                <w:lang w:val="es-PA"/>
-              </w:rPr>
-            </w:pPr>
-            <w:r>
-              <w:rPr>
-                <w:rFonts w:ascii="Arial" w:hAnsi="Arial" w:cs="Arial"/>
-                <w:sz w:val="24"/>
-                <w:szCs w:val="24"/>
-                <w:lang w:val="es-PA"/>
-              </w:rPr>
-              <w:t>Todos los Estudiantes, Tutores y Equipo Logístico</w:t>
+              <w:t>9:</w:t>
+            </w:r>
+            <w:r>
+              <w:rPr>
+                <w:rFonts w:ascii="Arial" w:hAnsi="Arial" w:cs="Arial"/>
+                <w:b/>
+                <w:bCs/>
+                <w:sz w:val="24"/>
+                <w:szCs w:val="24"/>
+                <w:lang w:val="es-PA"/>
+              </w:rPr>
+              <w:t>15</w:t>
+            </w:r>
+            <w:r>
+              <w:rPr>
+                <w:rFonts w:ascii="Arial" w:hAnsi="Arial" w:cs="Arial"/>
+                <w:b/>
+                <w:bCs/>
+                <w:sz w:val="24"/>
+                <w:szCs w:val="24"/>
+                <w:lang w:val="es-PA"/>
+              </w:rPr>
+              <w:t>am – 9:</w:t>
+            </w:r>
+            <w:r>
+              <w:rPr>
+                <w:rFonts w:ascii="Arial" w:hAnsi="Arial" w:cs="Arial"/>
+                <w:b/>
+                <w:bCs/>
+                <w:sz w:val="24"/>
+                <w:szCs w:val="24"/>
+                <w:lang w:val="es-PA"/>
+              </w:rPr>
+              <w:t>20</w:t>
+            </w:r>
+            <w:r>
+              <w:rPr>
+                <w:rFonts w:ascii="Arial" w:hAnsi="Arial" w:cs="Arial"/>
+                <w:b/>
+                <w:bCs/>
+                <w:sz w:val="24"/>
+                <w:szCs w:val="24"/>
+                <w:lang w:val="es-PA"/>
+              </w:rPr>
+              <w:t>am</w:t>
+            </w:r>
+          </w:p>
+        </w:tc>
+        <w:tc>
+          <w:tcPr>
+            <w:tcW w:w="3117" w:type="dxa"/>
+            <w:vAlign w:val="center"/>
+          </w:tcPr>
+          <w:p>
+            <w:pPr>
+              <w:spacing w:line="360" w:lineRule="auto"/>
+              <w:jc w:val="center"/>
+              <w:rPr>
+                <w:rFonts w:ascii="Arial" w:hAnsi="Arial" w:cs="Arial"/>
+                <w:sz w:val="24"/>
+                <w:szCs w:val="24"/>
+                <w:lang w:val="es-PA"/>
+              </w:rPr>
+            </w:pPr>
+            <w:r>
+              <w:rPr>
+                <w:rFonts w:ascii="Arial" w:hAnsi="Arial" w:cs="Arial"/>
+                <w:sz w:val="24"/>
+                <w:szCs w:val="24"/>
+                <w:lang w:val="es-PA"/>
+              </w:rPr>
+              <w:t>Palabras de Bienvenida por el Canal de Panamá</w:t>
+            </w:r>
+          </w:p>
+        </w:tc>
+        <w:tc>
+          <w:tcPr>
+            <w:tcW w:w="3117" w:type="dxa"/>
+            <w:vAlign w:val="center"/>
+          </w:tcPr>
+          <w:p>
+            <w:pPr>
+              <w:spacing w:line="360" w:lineRule="auto"/>
+              <w:jc w:val="center"/>
+              <w:rPr>
+                <w:rFonts w:ascii="Arial" w:hAnsi="Arial" w:cs="Arial"/>
+                <w:sz w:val="24"/>
+                <w:szCs w:val="24"/>
+                <w:lang w:val="es-PA"/>
+              </w:rPr>
+            </w:pPr>
+            <w:r>
+              <w:rPr>
+                <w:rFonts w:ascii="Arial" w:hAnsi="Arial" w:cs="Arial"/>
+                <w:sz w:val="24"/>
+                <w:szCs w:val="24"/>
+                <w:lang w:val="es-PA"/>
+              </w:rPr>
+              <w:t>Eda Soto</w:t>
             </w:r>
           </w:p>
         </w:tc>
@@ -2054,7 +2057,334 @@
                 <w:szCs w:val="24"/>
                 <w:lang w:val="es-PA"/>
               </w:rPr>
-              <w:t>11:00am – 12:30pm</w:t>
+              <w:t>9:</w:t>
+            </w:r>
+            <w:r>
+              <w:rPr>
+                <w:rFonts w:ascii="Arial" w:hAnsi="Arial" w:cs="Arial"/>
+                <w:b/>
+                <w:bCs/>
+                <w:sz w:val="24"/>
+                <w:szCs w:val="24"/>
+                <w:lang w:val="es-PA"/>
+              </w:rPr>
+              <w:t>20</w:t>
+            </w:r>
+            <w:r>
+              <w:rPr>
+                <w:rFonts w:ascii="Arial" w:hAnsi="Arial" w:cs="Arial"/>
+                <w:b/>
+                <w:bCs/>
+                <w:sz w:val="24"/>
+                <w:szCs w:val="24"/>
+                <w:lang w:val="es-PA"/>
+              </w:rPr>
+              <w:t>am – 10:</w:t>
+            </w:r>
+            <w:r>
+              <w:rPr>
+                <w:rFonts w:ascii="Arial" w:hAnsi="Arial" w:cs="Arial"/>
+                <w:b/>
+                <w:bCs/>
+                <w:sz w:val="24"/>
+                <w:szCs w:val="24"/>
+                <w:lang w:val="es-PA"/>
+              </w:rPr>
+              <w:t>45</w:t>
+            </w:r>
+            <w:r>
+              <w:rPr>
+                <w:rFonts w:ascii="Arial" w:hAnsi="Arial" w:cs="Arial"/>
+                <w:b/>
+                <w:bCs/>
+                <w:sz w:val="24"/>
+                <w:szCs w:val="24"/>
+                <w:lang w:val="es-PA"/>
+              </w:rPr>
+              <w:t>am</w:t>
+            </w:r>
+          </w:p>
+        </w:tc>
+        <w:tc>
+          <w:tcPr>
+            <w:tcW w:w="3117" w:type="dxa"/>
+            <w:vAlign w:val="center"/>
+          </w:tcPr>
+          <w:p>
+            <w:pPr>
+              <w:spacing w:line="360" w:lineRule="auto"/>
+              <w:jc w:val="center"/>
+              <w:rPr>
+                <w:rFonts w:ascii="Arial" w:hAnsi="Arial" w:cs="Arial"/>
+                <w:sz w:val="24"/>
+                <w:szCs w:val="24"/>
+                <w:lang w:val="es-PA"/>
+              </w:rPr>
+            </w:pPr>
+            <w:r>
+              <w:rPr>
+                <w:rFonts w:ascii="Arial" w:hAnsi="Arial" w:cs="Arial"/>
+                <w:sz w:val="24"/>
+                <w:szCs w:val="24"/>
+                <w:lang w:val="es-PA"/>
+              </w:rPr>
+              <w:t>Primera Parte de las Tutorías</w:t>
+            </w:r>
+          </w:p>
+        </w:tc>
+        <w:tc>
+          <w:tcPr>
+            <w:tcW w:w="3117" w:type="dxa"/>
+            <w:vAlign w:val="center"/>
+          </w:tcPr>
+          <w:p>
+            <w:pPr>
+              <w:spacing w:line="360" w:lineRule="auto"/>
+              <w:jc w:val="center"/>
+              <w:rPr>
+                <w:rFonts w:ascii="Arial" w:hAnsi="Arial" w:cs="Arial"/>
+                <w:sz w:val="24"/>
+                <w:szCs w:val="24"/>
+                <w:lang w:val="es-PA"/>
+              </w:rPr>
+            </w:pPr>
+            <w:r>
+              <w:rPr>
+                <w:rFonts w:ascii="Arial" w:hAnsi="Arial" w:cs="Arial"/>
+                <w:sz w:val="24"/>
+                <w:szCs w:val="24"/>
+                <w:lang w:val="es-PA"/>
+              </w:rPr>
+              <w:t>Todos los Estudiantes y Tutores</w:t>
+            </w:r>
+          </w:p>
+        </w:tc>
+      </w:tr>
+      <w:tr>
+        <w:tc>
+          <w:tcPr>
+            <w:tcW w:w="3116" w:type="dxa"/>
+            <w:vAlign w:val="center"/>
+          </w:tcPr>
+          <w:p>
+            <w:pPr>
+              <w:spacing w:line="360" w:lineRule="auto"/>
+              <w:jc w:val="center"/>
+              <w:rPr>
+                <w:rFonts w:ascii="Arial" w:hAnsi="Arial" w:cs="Arial"/>
+                <w:b/>
+                <w:bCs/>
+                <w:sz w:val="24"/>
+                <w:szCs w:val="24"/>
+                <w:lang w:val="es-PA"/>
+              </w:rPr>
+            </w:pPr>
+            <w:r>
+              <w:rPr>
+                <w:rFonts w:ascii="Arial" w:hAnsi="Arial" w:cs="Arial"/>
+                <w:b/>
+                <w:bCs/>
+                <w:sz w:val="24"/>
+                <w:szCs w:val="24"/>
+                <w:lang w:val="es-PA"/>
+              </w:rPr>
+              <w:t>10:45am – 11:00am</w:t>
+            </w:r>
+          </w:p>
+        </w:tc>
+        <w:tc>
+          <w:tcPr>
+            <w:tcW w:w="3117" w:type="dxa"/>
+            <w:vAlign w:val="center"/>
+          </w:tcPr>
+          <w:p>
+            <w:pPr>
+              <w:spacing w:line="360" w:lineRule="auto"/>
+              <w:jc w:val="center"/>
+              <w:rPr>
+                <w:rFonts w:ascii="Arial" w:hAnsi="Arial" w:cs="Arial"/>
+                <w:sz w:val="24"/>
+                <w:szCs w:val="24"/>
+                <w:lang w:val="es-PA"/>
+              </w:rPr>
+            </w:pPr>
+            <w:r>
+              <w:rPr>
+                <w:rFonts w:ascii="Arial" w:hAnsi="Arial" w:cs="Arial"/>
+                <w:sz w:val="24"/>
+                <w:szCs w:val="24"/>
+                <w:lang w:val="es-PA"/>
+              </w:rPr>
+              <w:t>Receso</w:t>
+            </w:r>
+          </w:p>
+        </w:tc>
+        <w:tc>
+          <w:tcPr>
+            <w:tcW w:w="3117" w:type="dxa"/>
+            <w:vAlign w:val="center"/>
+          </w:tcPr>
+          <w:p>
+            <w:pPr>
+              <w:spacing w:line="360" w:lineRule="auto"/>
+              <w:jc w:val="center"/>
+              <w:rPr>
+                <w:rFonts w:ascii="Arial" w:hAnsi="Arial" w:cs="Arial"/>
+                <w:sz w:val="24"/>
+                <w:szCs w:val="24"/>
+                <w:lang w:val="es-PA"/>
+              </w:rPr>
+            </w:pPr>
+            <w:r>
+              <w:rPr>
+                <w:rFonts w:ascii="Arial" w:hAnsi="Arial" w:cs="Arial"/>
+                <w:sz w:val="24"/>
+                <w:szCs w:val="24"/>
+                <w:lang w:val="es-PA"/>
+              </w:rPr>
+              <w:t>Todos los Estudiantes, Tutores y Equipo Logístico</w:t>
+            </w:r>
+          </w:p>
+        </w:tc>
+      </w:tr>
+      <w:tr>
+        <w:tc>
+          <w:tcPr>
+            <w:tcW w:w="3116" w:type="dxa"/>
+            <w:vAlign w:val="center"/>
+          </w:tcPr>
+          <w:p>
+            <w:pPr>
+              <w:spacing w:line="360" w:lineRule="auto"/>
+              <w:jc w:val="center"/>
+              <w:rPr>
+                <w:rFonts w:ascii="Arial" w:hAnsi="Arial" w:cs="Arial"/>
+                <w:b/>
+                <w:bCs/>
+                <w:sz w:val="24"/>
+                <w:szCs w:val="24"/>
+                <w:lang w:val="es-PA"/>
+              </w:rPr>
+            </w:pPr>
+            <w:r>
+              <w:rPr>
+                <w:rFonts w:ascii="Arial" w:hAnsi="Arial" w:cs="Arial"/>
+                <w:b/>
+                <w:bCs/>
+                <w:sz w:val="24"/>
+                <w:szCs w:val="24"/>
+                <w:lang w:val="es-PA"/>
+              </w:rPr>
+              <w:t>11:00am – 11:25am</w:t>
+            </w:r>
+          </w:p>
+        </w:tc>
+        <w:tc>
+          <w:tcPr>
+            <w:tcW w:w="3117" w:type="dxa"/>
+            <w:vAlign w:val="center"/>
+          </w:tcPr>
+          <w:p>
+            <w:pPr>
+              <w:spacing w:line="360" w:lineRule="auto"/>
+              <w:jc w:val="center"/>
+              <w:rPr>
+                <w:rFonts w:ascii="Arial" w:hAnsi="Arial" w:cs="Arial"/>
+                <w:sz w:val="24"/>
+                <w:szCs w:val="24"/>
+                <w:lang w:val="es-PA"/>
+              </w:rPr>
+            </w:pPr>
+            <w:r>
+              <w:rPr>
+                <w:rFonts w:ascii="Arial" w:hAnsi="Arial" w:cs="Arial"/>
+                <w:sz w:val="24"/>
+                <w:szCs w:val="24"/>
+                <w:lang w:val="es-PA"/>
+              </w:rPr>
+              <w:t>Aplicación de la Prueba de Grasha para Estilos de Aprendizaje</w:t>
+            </w:r>
+          </w:p>
+        </w:tc>
+        <w:tc>
+          <w:tcPr>
+            <w:tcW w:w="3117" w:type="dxa"/>
+            <w:vAlign w:val="center"/>
+          </w:tcPr>
+          <w:p>
+            <w:pPr>
+              <w:spacing w:line="360" w:lineRule="auto"/>
+              <w:jc w:val="center"/>
+              <w:rPr>
+                <w:rFonts w:ascii="Arial" w:hAnsi="Arial" w:cs="Arial"/>
+                <w:sz w:val="24"/>
+                <w:szCs w:val="24"/>
+                <w:lang w:val="es-PA"/>
+              </w:rPr>
+            </w:pPr>
+            <w:r>
+              <w:rPr>
+                <w:rFonts w:ascii="Arial" w:hAnsi="Arial" w:cs="Arial"/>
+                <w:sz w:val="24"/>
+                <w:szCs w:val="24"/>
+                <w:lang w:val="es-PA"/>
+              </w:rPr>
+              <w:t>Todos los Estudiantes</w:t>
+            </w:r>
+          </w:p>
+        </w:tc>
+      </w:tr>
+      <w:tr>
+        <w:tc>
+          <w:tcPr>
+            <w:tcW w:w="3116" w:type="dxa"/>
+            <w:vAlign w:val="center"/>
+          </w:tcPr>
+          <w:p>
+            <w:pPr>
+              <w:spacing w:line="360" w:lineRule="auto"/>
+              <w:jc w:val="center"/>
+              <w:rPr>
+                <w:rFonts w:ascii="Arial" w:hAnsi="Arial" w:cs="Arial"/>
+                <w:b/>
+                <w:bCs/>
+                <w:sz w:val="24"/>
+                <w:szCs w:val="24"/>
+                <w:lang w:val="es-PA"/>
+              </w:rPr>
+            </w:pPr>
+            <w:r>
+              <w:rPr>
+                <w:rFonts w:ascii="Arial" w:hAnsi="Arial" w:cs="Arial"/>
+                <w:b/>
+                <w:bCs/>
+                <w:sz w:val="24"/>
+                <w:szCs w:val="24"/>
+                <w:lang w:val="es-PA"/>
+              </w:rPr>
+              <w:t>11:</w:t>
+            </w:r>
+            <w:r>
+              <w:rPr>
+                <w:rFonts w:ascii="Arial" w:hAnsi="Arial" w:cs="Arial"/>
+                <w:b/>
+                <w:bCs/>
+                <w:sz w:val="24"/>
+                <w:szCs w:val="24"/>
+                <w:lang w:val="es-PA"/>
+              </w:rPr>
+              <w:t>25</w:t>
+            </w:r>
+            <w:r>
+              <w:rPr>
+                <w:rFonts w:ascii="Arial" w:hAnsi="Arial" w:cs="Arial"/>
+                <w:b/>
+                <w:bCs/>
+                <w:sz w:val="24"/>
+                <w:szCs w:val="24"/>
+                <w:lang w:val="es-PA"/>
+              </w:rPr>
+              <w:t>am – 12:30pm</w:t>
             </w:r>
           </w:p>
         </w:tc>
@@ -2182,6 +2512,7 @@
           <w:szCs w:val="24"/>
           <w:lang w:val="es-PA"/>
         </w:rPr>
+        <w:lastRenderedPageBreak/>
         <w:t>Se requiere que la totalidad de los estudiantes participantes en #PilandoAndoPaLaU – UTP V2.0 hagan esta prueba por motivos científicos.</w:t>
       </w:r>
     </w:p>
@@ -2251,7 +2582,6 @@
           <w:szCs w:val="26"/>
           <w:lang w:val="es-PA"/>
         </w:rPr>
-        <w:lastRenderedPageBreak/>
         <w:t xml:space="preserve">Estructura de la Sesión </w:t>
       </w:r>
       <w:r>
@@ -2397,29 +2727,7 @@
                 <w:szCs w:val="24"/>
                 <w:lang w:val="es-PA"/>
               </w:rPr>
-              <w:t>9:</w:t>
-            </w:r>
-            <w:r>
-              <w:rPr>
-                <w:rFonts w:ascii="Arial" w:hAnsi="Arial" w:cs="Arial"/>
-                <w:b/>
-                <w:bCs/>
-                <w:sz w:val="24"/>
-                <w:szCs w:val="24"/>
-                <w:lang w:val="es-PA"/>
-              </w:rPr>
-              <w:t>00</w:t>
-            </w:r>
-            <w:r>
-              <w:rPr>
-                <w:rFonts w:ascii="Arial" w:hAnsi="Arial" w:cs="Arial"/>
-                <w:b/>
-                <w:bCs/>
-                <w:sz w:val="24"/>
-                <w:szCs w:val="24"/>
-                <w:lang w:val="es-PA"/>
-              </w:rPr>
-              <w:t>am – 10:45am</w:t>
+              <w:t>9:00am – 10:45am</w:t>
             </w:r>
           </w:p>
         </w:tc>
@@ -2506,29 +2814,7 @@
                 <w:szCs w:val="24"/>
                 <w:lang w:val="es-PA"/>
               </w:rPr>
-              <w:t>10:45am – 11:</w:t>
-            </w:r>
-            <w:r>
-              <w:rPr>
-                <w:rFonts w:ascii="Arial" w:hAnsi="Arial" w:cs="Arial"/>
-                <w:b/>
-                <w:bCs/>
-                <w:sz w:val="24"/>
-                <w:szCs w:val="24"/>
-                <w:lang w:val="es-PA"/>
-              </w:rPr>
-              <w:t>05</w:t>
-            </w:r>
-            <w:r>
-              <w:rPr>
-                <w:rFonts w:ascii="Arial" w:hAnsi="Arial" w:cs="Arial"/>
-                <w:b/>
-                <w:bCs/>
-                <w:sz w:val="24"/>
-                <w:szCs w:val="24"/>
-                <w:lang w:val="es-PA"/>
-              </w:rPr>
-              <w:t>am</w:t>
+              <w:t>10:45am – 11:05am</w:t>
             </w:r>
           </w:p>
         </w:tc>
@@ -2615,29 +2901,7 @@
                 <w:szCs w:val="24"/>
                 <w:lang w:val="es-PA"/>
               </w:rPr>
-              <w:t>11:</w:t>
-            </w:r>
-            <w:r>
-              <w:rPr>
-                <w:rFonts w:ascii="Arial" w:hAnsi="Arial" w:cs="Arial"/>
-                <w:b/>
-                <w:bCs/>
-                <w:sz w:val="24"/>
-                <w:szCs w:val="24"/>
-                <w:lang w:val="es-PA"/>
-              </w:rPr>
-              <w:t>05</w:t>
-            </w:r>
-            <w:r>
-              <w:rPr>
-                <w:rFonts w:ascii="Arial" w:hAnsi="Arial" w:cs="Arial"/>
-                <w:b/>
-                <w:bCs/>
-                <w:sz w:val="24"/>
-                <w:szCs w:val="24"/>
-                <w:lang w:val="es-PA"/>
-              </w:rPr>
-              <w:t>am – 12:30pm</w:t>
+              <w:t>11:05am – 12:30pm</w:t>
             </w:r>
           </w:p>
         </w:tc>
@@ -2762,18 +3026,7 @@
           <w:szCs w:val="26"/>
           <w:lang w:val="es-PA"/>
         </w:rPr>
-        <w:t>#</w:t>
-      </w:r>
-      <w:r>
-        <w:rPr>
-          <w:rFonts w:ascii="Arial" w:hAnsi="Arial" w:cs="Arial"/>
-          <w:b/>
-          <w:bCs/>
-          <w:sz w:val="26"/>
-          <w:szCs w:val="26"/>
-          <w:lang w:val="es-PA"/>
-        </w:rPr>
-        <w:t>3</w:t>
+        <w:t>#3</w:t>
       </w:r>
     </w:p>
     <w:tbl>
@@ -3081,6 +3334,7 @@
                 <w:szCs w:val="24"/>
                 <w:lang w:val="es-PA"/>
               </w:rPr>
+              <w:lastRenderedPageBreak/>
               <w:t>11:05am – 12:30pm</w:t>
             </w:r>
           </w:p>
@@ -3170,17 +3424,7 @@
           <w:szCs w:val="24"/>
           <w:lang w:val="es-PA"/>
         </w:rPr>
-        <w:t xml:space="preserve">Apoyo logístico para llevar un control a través de listas (Ya sean físicas o electrónicas), para conocer si los estudiantes de la sesión anterior fueron los mismos que asistieron a esta. Se requiere saber este dado, debido a que a los estudiantes que vengan a un mínimo de ¾ (75%) sesiones de #PilandoAndo, recibirán una Certificación de </w:t>
-      </w:r>
-      <w:r>
-        <w:rPr>
-          <w:rFonts w:ascii="Arial" w:hAnsi="Arial" w:cs="Arial"/>
-          <w:sz w:val="24"/>
-          <w:szCs w:val="24"/>
-          <w:lang w:val="es-PA"/>
-        </w:rPr>
-        <w:lastRenderedPageBreak/>
-        <w:t>Participación en el Curso por parte de la Autoridad del Canal de Panamá y la Fundación Ayudinga.</w:t>
+        <w:t>Apoyo logístico para llevar un control a través de listas (Ya sean físicas o electrónicas), para conocer si los estudiantes de la sesión anterior fueron los mismos que asistieron a esta. Se requiere saber este dado, debido a que a los estudiantes que vengan a un mínimo de ¾ (75%) sesiones de #PilandoAndo, recibirán una Certificación de Participación en el Curso por parte de la Autoridad del Canal de Panamá y la Fundación Ayudinga.</w:t>
       </w:r>
     </w:p>
     <w:p>
@@ -3361,73 +3605,7 @@
                 <w:szCs w:val="24"/>
                 <w:lang w:val="es-PA"/>
               </w:rPr>
-              <w:t>9:</w:t>
-            </w:r>
-            <w:r>
-              <w:rPr>
-                <w:rFonts w:ascii="Arial" w:hAnsi="Arial" w:cs="Arial"/>
-                <w:b/>
-                <w:bCs/>
-                <w:sz w:val="24"/>
-                <w:szCs w:val="24"/>
-                <w:lang w:val="es-PA"/>
-              </w:rPr>
-              <w:t>0</w:t>
-            </w:r>
-            <w:r>
-              <w:rPr>
-                <w:rFonts w:ascii="Arial" w:hAnsi="Arial" w:cs="Arial"/>
-                <w:b/>
-                <w:bCs/>
-                <w:sz w:val="24"/>
-                <w:szCs w:val="24"/>
-                <w:lang w:val="es-PA"/>
-              </w:rPr>
-              <w:t xml:space="preserve">0am – </w:t>
-            </w:r>
-            <w:r>
-              <w:rPr>
-                <w:rFonts w:ascii="Arial" w:hAnsi="Arial" w:cs="Arial"/>
-                <w:b/>
-                <w:bCs/>
-                <w:sz w:val="24"/>
-                <w:szCs w:val="24"/>
-                <w:lang w:val="es-PA"/>
-              </w:rPr>
-              <w:t>9</w:t>
-            </w:r>
-            <w:r>
-              <w:rPr>
-                <w:rFonts w:ascii="Arial" w:hAnsi="Arial" w:cs="Arial"/>
-                <w:b/>
-                <w:bCs/>
-                <w:sz w:val="24"/>
-                <w:szCs w:val="24"/>
-                <w:lang w:val="es-PA"/>
-              </w:rPr>
-              <w:t>:</w:t>
-            </w:r>
-            <w:r>
-              <w:rPr>
-                <w:rFonts w:ascii="Arial" w:hAnsi="Arial" w:cs="Arial"/>
-                <w:b/>
-                <w:bCs/>
-                <w:sz w:val="24"/>
-                <w:szCs w:val="24"/>
-                <w:lang w:val="es-PA"/>
-              </w:rPr>
-              <w:t>15</w:t>
-            </w:r>
-            <w:r>
-              <w:rPr>
-                <w:rFonts w:ascii="Arial" w:hAnsi="Arial" w:cs="Arial"/>
-                <w:b/>
-                <w:bCs/>
-                <w:sz w:val="24"/>
-                <w:szCs w:val="24"/>
-                <w:lang w:val="es-PA"/>
-              </w:rPr>
-              <w:t>am</w:t>
+              <w:t>9:00am – 9:15am</w:t>
             </w:r>
           </w:p>
         </w:tc>
@@ -3915,6 +4093,7 @@
           <w:szCs w:val="24"/>
           <w:lang w:val="es-PA"/>
         </w:rPr>
+        <w:lastRenderedPageBreak/>
         <w:t>Cuando los estudiantes van donde sus tutores para continuar con el proceso de tutorías, estos se llevarán el Folleto y las Hojas de Respuestas del Simulacro de la Prueba PAA para que la puedan discutir con sus tutores, que estos tendrán desde el primer momento, el solucionario y las respuestas correctas de las mismas, haciendo que los estudiantes puedan medir en tiempo real, los temas que han de profundizar, consultar o estudiar por su propia cuenta antes de la aplicación de la prueba final.</w:t>
       </w:r>
     </w:p>
@@ -3936,7 +4115,6 @@
           <w:szCs w:val="24"/>
           <w:lang w:val="es-PA"/>
         </w:rPr>
-        <w:lastRenderedPageBreak/>
         <w:t>Apoyo logístico para llevar un control a través de listas (Ya sean físicas o electrónicas), para conocer si los estudiantes de la sesión anterior fueron los mismos que asistieron a esta. Se requiere saber este dado, debido a que a los estudiantes que vengan a un mínimo de ¾ (75%) sesiones de #PilandoAndo, recibirán una Certificación de Participación en el Curso por parte de la Autoridad del Canal de Panamá y la Fundación Ayudinga.</w:t>
       </w:r>
     </w:p>

</xml_diff>